<commit_message>
added move table and fen displaying
</commit_message>
<xml_diff>
--- a/docs/записка.docx
+++ b/docs/записка.docx
@@ -5295,15 +5295,7 @@
         <w:pStyle w:val="a"/>
       </w:pPr>
       <w:r>
-        <w:t xml:space="preserve">возможность </w:t>
-      </w:r>
-      <w:proofErr w:type="spellStart"/>
-      <w:r>
-        <w:t>переподключения</w:t>
-      </w:r>
-      <w:proofErr w:type="spellEnd"/>
-      <w:r>
-        <w:t xml:space="preserve"> к другому работающему серверу</w:t>
+        <w:t>возможность переподключения к другому работающему серверу</w:t>
       </w:r>
       <w:r>
         <w:t>;</w:t>
@@ -7389,6 +7381,93 @@
         <w:t>&gt;</w:t>
       </w:r>
       <w:r>
+        <w:t>;</w:t>
+      </w:r>
+    </w:p>
+    <w:p>
+      <w:pPr>
+        <w:pStyle w:val="a"/>
+      </w:pPr>
+      <w:r>
+        <w:t>«</w:t>
+      </w:r>
+      <w:r>
+        <w:rPr>
+          <w:lang w:val="en-US"/>
+        </w:rPr>
+        <w:t>WIN</w:t>
+      </w:r>
+      <w:r>
+        <w:t>»</w:t>
+      </w:r>
+      <w:r>
+        <w:t xml:space="preserve"> - </w:t>
+      </w:r>
+      <w:r>
+        <w:t>игрок победил в партии</w:t>
+      </w:r>
+      <w:r>
+        <w:t>;</w:t>
+      </w:r>
+    </w:p>
+    <w:p>
+      <w:pPr>
+        <w:pStyle w:val="a"/>
+      </w:pPr>
+      <w:r>
+        <w:t>«</w:t>
+      </w:r>
+      <w:r>
+        <w:rPr>
+          <w:lang w:val="en-US"/>
+        </w:rPr>
+        <w:t>DRAW</w:t>
+      </w:r>
+      <w:r>
+        <w:t>»</w:t>
+      </w:r>
+      <w:r>
+        <w:rPr>
+          <w:lang w:val="en-US"/>
+        </w:rPr>
+        <w:t xml:space="preserve"> - </w:t>
+      </w:r>
+      <w:r>
+        <w:t>партия закончилась ничьёй</w:t>
+      </w:r>
+      <w:r>
+        <w:rPr>
+          <w:lang w:val="en-US"/>
+        </w:rPr>
+        <w:t>;</w:t>
+      </w:r>
+    </w:p>
+    <w:p>
+      <w:pPr>
+        <w:pStyle w:val="a"/>
+      </w:pPr>
+      <w:r>
+        <w:t>«</w:t>
+      </w:r>
+      <w:r>
+        <w:rPr>
+          <w:lang w:val="en-US"/>
+        </w:rPr>
+        <w:t>DEFEATED</w:t>
+      </w:r>
+      <w:r>
+        <w:t>»</w:t>
+      </w:r>
+      <w:r>
+        <w:t xml:space="preserve"> - </w:t>
+      </w:r>
+      <w:r>
+        <w:t xml:space="preserve">игрок </w:t>
+      </w:r>
+      <w:r>
+        <w:t>проиграл в партии</w:t>
+      </w:r>
+      <w:r>
         <w:t>.</w:t>
       </w:r>
     </w:p>
@@ -7793,6 +7872,389 @@
       </w:r>
     </w:p>
     <w:p>
+      <w:pPr>
+        <w:pStyle w:val="a2"/>
+      </w:pPr>
+      <w:r>
+        <w:t>С</w:t>
+      </w:r>
+      <w:r>
+        <w:t>истемообразующей основы</w:t>
+      </w:r>
+      <w:r>
+        <w:t xml:space="preserve"> работы клиента является схема переходов состояний, вид которой представлен на рисунке 3.2.</w:t>
+      </w:r>
+    </w:p>
+    <w:p>
+      <w:pPr>
+        <w:pStyle w:val="a2"/>
+      </w:pPr>
+    </w:p>
+    <w:p>
+      <w:pPr>
+        <w:pStyle w:val="a2"/>
+        <w:jc w:val="center"/>
+      </w:pPr>
+      <w:r>
+        <w:rPr>
+          <w:noProof/>
+          <w:lang w:eastAsia="ru-RU"/>
+        </w:rPr>
+        <w:lastRenderedPageBreak/>
+        <w:drawing>
+          <wp:inline distT="0" distB="0" distL="0" distR="0" wp14:anchorId="48C87801" wp14:editId="6D4198A2">
+            <wp:extent cx="5035985" cy="3031066"/>
+            <wp:effectExtent l="0" t="0" r="0" b="0"/>
+            <wp:docPr id="26" name="Рисунок 26"/>
+            <wp:cNvGraphicFramePr>
+              <a:graphicFrameLocks xmlns:a="http://schemas.openxmlformats.org/drawingml/2006/main" noChangeAspect="1"/>
+            </wp:cNvGraphicFramePr>
+            <a:graphic xmlns:a="http://schemas.openxmlformats.org/drawingml/2006/main">
+              <a:graphicData uri="http://schemas.openxmlformats.org/drawingml/2006/picture">
+                <pic:pic xmlns:pic="http://schemas.openxmlformats.org/drawingml/2006/picture">
+                  <pic:nvPicPr>
+                    <pic:cNvPr id="1" name=""/>
+                    <pic:cNvPicPr/>
+                  </pic:nvPicPr>
+                  <pic:blipFill>
+                    <a:blip r:embed="rId15"/>
+                    <a:stretch>
+                      <a:fillRect/>
+                    </a:stretch>
+                  </pic:blipFill>
+                  <pic:spPr>
+                    <a:xfrm>
+                      <a:off x="0" y="0"/>
+                      <a:ext cx="5050638" cy="3039886"/>
+                    </a:xfrm>
+                    <a:prstGeom prst="rect">
+                      <a:avLst/>
+                    </a:prstGeom>
+                  </pic:spPr>
+                </pic:pic>
+              </a:graphicData>
+            </a:graphic>
+          </wp:inline>
+        </w:drawing>
+      </w:r>
+    </w:p>
+    <w:p>
+      <w:pPr>
+        <w:pStyle w:val="a2"/>
+        <w:jc w:val="center"/>
+      </w:pPr>
+      <w:r>
+        <w:t>Рисунок 3.2 – Схема работы клиента</w:t>
+      </w:r>
+    </w:p>
+    <w:p>
+      <w:pPr>
+        <w:pStyle w:val="a2"/>
+        <w:jc w:val="center"/>
+      </w:pPr>
+    </w:p>
+    <w:p>
+      <w:pPr>
+        <w:pStyle w:val="a2"/>
+      </w:pPr>
+      <w:r>
+        <w:t xml:space="preserve">Начальное состояние </w:t>
+      </w:r>
+      <w:r>
+        <w:rPr>
+          <w:lang w:val="en-US"/>
+        </w:rPr>
+        <w:t>initial</w:t>
+      </w:r>
+      <w:r>
+        <w:t xml:space="preserve"> </w:t>
+      </w:r>
+      <w:r>
+        <w:t xml:space="preserve">является стартовым для клиента. Далее он двигается вперёд к </w:t>
+      </w:r>
+      <w:r>
+        <w:rPr>
+          <w:lang w:val="en-US"/>
+        </w:rPr>
+        <w:t>connect</w:t>
+      </w:r>
+      <w:r>
+        <w:t xml:space="preserve">, что означает подключение к определённому серверу. Затем клиенту предоставляется возможность либо создать игру, либо присоединиться к уже созданной. Конечное состояние </w:t>
+      </w:r>
+      <w:r>
+        <w:rPr>
+          <w:lang w:val="en-US"/>
+        </w:rPr>
+        <w:t>play</w:t>
+      </w:r>
+      <w:r>
+        <w:t xml:space="preserve"> </w:t>
+      </w:r>
+      <w:r>
+        <w:t>означает, что клиент находится в состоянии игры. Обратим внимание, что на схеме есть дополнительные обратные переходы, которые подписаны условиями, при которых они происходят. Таким образом обеспечивается возможность проведения нескольких игр пользователем и переподключения к разным серверам.</w:t>
+      </w:r>
+    </w:p>
+    <w:p>
+      <w:pPr>
+        <w:pStyle w:val="a2"/>
+      </w:pPr>
+      <w:r>
+        <w:t>За счёт переходов между состояниями, на каждом этапе пользователю предоставляются соответствующие состоянию опции взаимодействия с сервером, что отражается в изменениях графического интерфейса, а также в отображении вспомогательной информации.</w:t>
+      </w:r>
+    </w:p>
+    <w:p>
+      <w:pPr>
+        <w:pStyle w:val="a2"/>
+      </w:pPr>
+      <w:r>
+        <w:t xml:space="preserve">Для реализации клиента используется класс </w:t>
+      </w:r>
+      <w:proofErr w:type="spellStart"/>
+      <w:r>
+        <w:rPr>
+          <w:lang w:val="en-US"/>
+        </w:rPr>
+        <w:t>TcpClient</w:t>
+      </w:r>
+      <w:proofErr w:type="spellEnd"/>
+      <w:r>
+        <w:t xml:space="preserve">, который находится в пространстве имён </w:t>
+      </w:r>
+      <w:proofErr w:type="spellStart"/>
+      <w:r>
+        <w:t>System.Net.Sock</w:t>
+      </w:r>
+      <w:r>
+        <w:t>ets</w:t>
+      </w:r>
+      <w:proofErr w:type="spellEnd"/>
+      <w:r>
+        <w:t xml:space="preserve">. В его конструктор передаются </w:t>
+      </w:r>
+      <w:r>
+        <w:rPr>
+          <w:lang w:val="en-US"/>
+        </w:rPr>
+        <w:t>IP</w:t>
+      </w:r>
+      <w:r>
+        <w:t xml:space="preserve">-адрес сервера и номер его открытого порта. Далее клиент общается с сервером помощью методов </w:t>
+      </w:r>
+      <w:proofErr w:type="spellStart"/>
+      <w:r>
+        <w:rPr>
+          <w:lang w:val="en-US"/>
+        </w:rPr>
+        <w:t>SendMessage</w:t>
+      </w:r>
+      <w:proofErr w:type="spellEnd"/>
+      <w:r>
+        <w:t xml:space="preserve"> </w:t>
+      </w:r>
+      <w:r>
+        <w:t xml:space="preserve">и </w:t>
+      </w:r>
+      <w:proofErr w:type="spellStart"/>
+      <w:r>
+        <w:rPr>
+          <w:lang w:val="en-US"/>
+        </w:rPr>
+        <w:t>GetServerResponse</w:t>
+      </w:r>
+      <w:proofErr w:type="spellEnd"/>
+      <w:r>
+        <w:t xml:space="preserve">. </w:t>
+      </w:r>
+      <w:r>
+        <w:t xml:space="preserve">Они в свою очередь используют поток объекта клиента класса </w:t>
+      </w:r>
+      <w:proofErr w:type="spellStart"/>
+      <w:r>
+        <w:rPr>
+          <w:lang w:val="en-US"/>
+        </w:rPr>
+        <w:t>NetworkStream</w:t>
+      </w:r>
+      <w:proofErr w:type="spellEnd"/>
+      <w:r>
+        <w:t xml:space="preserve"> </w:t>
+      </w:r>
+      <w:r>
+        <w:t xml:space="preserve">для записи и чтения данных оттуда. </w:t>
+      </w:r>
+      <w:r>
+        <w:t>При общении с сервером используются запросы, описанные ранее.</w:t>
+      </w:r>
+    </w:p>
+    <w:p>
+      <w:pPr>
+        <w:pStyle w:val="a2"/>
+      </w:pPr>
+      <w:r>
+        <w:t xml:space="preserve">Следует заметить, что клиент устроен так, что пользователь управляет приложением (в том числе и играет) в основном потоке. При создании новой игровой сессии, </w:t>
+      </w:r>
+      <w:r>
+        <w:t>стартует</w:t>
+      </w:r>
+      <w:r>
+        <w:t xml:space="preserve"> поток, в котором происходит ожидание игры, её принятие пользователем и инициализация шахматной партии. Этот подход не блокирует</w:t>
+      </w:r>
+      <w:r>
+        <w:t xml:space="preserve"> пользовательский интерфейс и является оптимальным для подобных приложений</w:t>
+      </w:r>
+      <w:r>
+        <w:t>. Также новый поток создаётся в методе инициализации партии. В нём происходит обработка получаемых от сервера сообщений.</w:t>
+      </w:r>
+    </w:p>
+    <w:p>
+      <w:pPr>
+        <w:pStyle w:val="a2"/>
+        <w:rPr>
+          <w:lang w:val="en-US"/>
+        </w:rPr>
+      </w:pPr>
+      <w:r>
+        <w:lastRenderedPageBreak/>
+        <w:t xml:space="preserve">Следует обратить внимание на то, что изменять компоненты формы может лишь основной поток. Для отображения изменений из потока обработки ответов сервера используется метод </w:t>
+      </w:r>
+      <w:r>
+        <w:rPr>
+          <w:lang w:val="en-US"/>
+        </w:rPr>
+        <w:t>Invoke</w:t>
+      </w:r>
+      <w:r>
+        <w:t xml:space="preserve">, который применяется к компонентам формы класса </w:t>
+      </w:r>
+      <w:r>
+        <w:rPr>
+          <w:lang w:val="en-US"/>
+        </w:rPr>
+        <w:t>Control</w:t>
+      </w:r>
+      <w:r>
+        <w:t xml:space="preserve">. В данный метод передаётся лямбда-выражение, которое по сути своей является анонимным делегатом, выполняющемся в основном потоке. Пример использования метода </w:t>
+      </w:r>
+      <w:r>
+        <w:rPr>
+          <w:lang w:val="en-US"/>
+        </w:rPr>
+        <w:t>Invoke:</w:t>
+      </w:r>
+    </w:p>
+    <w:p>
+      <w:pPr>
+        <w:pStyle w:val="a2"/>
+        <w:rPr>
+          <w:lang w:val="en-US"/>
+        </w:rPr>
+      </w:pPr>
+      <w:r>
+        <w:rPr>
+          <w:lang w:val="en-US"/>
+        </w:rPr>
+        <w:t xml:space="preserve">menuStrip1.Invoke(new </w:t>
+      </w:r>
+      <w:proofErr w:type="gramStart"/>
+      <w:r>
+        <w:rPr>
+          <w:lang w:val="en-US"/>
+        </w:rPr>
+        <w:t>Action(</w:t>
+      </w:r>
+      <w:proofErr w:type="gramEnd"/>
+      <w:r>
+        <w:rPr>
+          <w:lang w:val="en-US"/>
+        </w:rPr>
+        <w:t xml:space="preserve">() =&gt; </w:t>
+      </w:r>
+      <w:proofErr w:type="spellStart"/>
+      <w:r>
+        <w:rPr>
+          <w:lang w:val="en-US"/>
+        </w:rPr>
+        <w:t>RefreshServerControlTools</w:t>
+      </w:r>
+      <w:proofErr w:type="spellEnd"/>
+      <w:r>
+        <w:rPr>
+          <w:lang w:val="en-US"/>
+        </w:rPr>
+        <w:t>()));</w:t>
+      </w:r>
+    </w:p>
+    <w:p>
+      <w:pPr>
+        <w:pStyle w:val="a2"/>
+      </w:pPr>
+      <w:r>
+        <w:t xml:space="preserve">Для графического интерфейса шахматных фигур и доски используются компоненты класса </w:t>
+      </w:r>
+      <w:r>
+        <w:rPr>
+          <w:lang w:val="en-US"/>
+        </w:rPr>
+        <w:t>Panel</w:t>
+      </w:r>
+      <w:r>
+        <w:t xml:space="preserve">, которые могут окрашиваться в разные цвета и могут содержать в себе изображение. Шахматные фигуры были добавлены в ресурсы проекта в виде </w:t>
+      </w:r>
+      <w:r>
+        <w:rPr>
+          <w:lang w:val="en-US"/>
+        </w:rPr>
+        <w:t>PNG</w:t>
+      </w:r>
+      <w:r>
+        <w:t xml:space="preserve"> </w:t>
+      </w:r>
+      <w:r>
+        <w:t>изображений.</w:t>
+      </w:r>
+    </w:p>
+    <w:p>
+      <w:pPr>
+        <w:pStyle w:val="a2"/>
+      </w:pPr>
+      <w:r>
+        <w:t xml:space="preserve">Отличительной особенностью шахматного клиента в данном курсовом проекте является подсветка для пользователя всех возможных фигур для хода, а также всех клеток, куда можно сделать ход текущей фигурой.  </w:t>
+      </w:r>
+      <w:r>
+        <w:t xml:space="preserve">При этом учитывается текущая ситуация на доске (находится ли король под шахом, может ли король походить под шах и т.п.). Данный аспект обеспечивается шахматной логикой, разработанной в классе </w:t>
+      </w:r>
+      <w:r>
+        <w:rPr>
+          <w:lang w:val="en-US"/>
+        </w:rPr>
+        <w:t>Moves</w:t>
+      </w:r>
+      <w:r>
+        <w:t>.</w:t>
+      </w:r>
+      <w:proofErr w:type="spellStart"/>
+      <w:r>
+        <w:rPr>
+          <w:lang w:val="en-US"/>
+        </w:rPr>
+        <w:t>cs</w:t>
+      </w:r>
+      <w:proofErr w:type="spellEnd"/>
+      <w:r>
+        <w:t xml:space="preserve"> </w:t>
+      </w:r>
+      <w:r>
+        <w:t>библиотеки «</w:t>
+      </w:r>
+      <w:r>
+        <w:rPr>
+          <w:lang w:val="en-US"/>
+        </w:rPr>
+        <w:t>Chess</w:t>
+      </w:r>
+      <w:r>
+        <w:t>».</w:t>
+      </w:r>
       <w:bookmarkStart w:id="13" w:name="_GoBack"/>
       <w:bookmarkEnd w:id="13"/>
     </w:p>
@@ -7882,7 +8344,7 @@
                     <pic:cNvPicPr/>
                   </pic:nvPicPr>
                   <pic:blipFill>
-                    <a:blip r:embed="rId15">
+                    <a:blip r:embed="rId16">
                       <a:extLst>
                         <a:ext uri="{28A0092B-C50C-407E-A947-70E740481C1C}">
                           <a14:useLocalDpi xmlns:a14="http://schemas.microsoft.com/office/drawing/2010/main" val="0"/>
@@ -8011,7 +8473,7 @@
                     <pic:cNvPicPr/>
                   </pic:nvPicPr>
                   <pic:blipFill>
-                    <a:blip r:embed="rId16">
+                    <a:blip r:embed="rId17">
                       <a:extLst>
                         <a:ext uri="{28A0092B-C50C-407E-A947-70E740481C1C}">
                           <a14:useLocalDpi xmlns:a14="http://schemas.microsoft.com/office/drawing/2010/main" val="0"/>
@@ -8131,7 +8593,7 @@
                     <pic:cNvPicPr/>
                   </pic:nvPicPr>
                   <pic:blipFill>
-                    <a:blip r:embed="rId17">
+                    <a:blip r:embed="rId18">
                       <a:extLst>
                         <a:ext uri="{28A0092B-C50C-407E-A947-70E740481C1C}">
                           <a14:useLocalDpi xmlns:a14="http://schemas.microsoft.com/office/drawing/2010/main" val="0"/>
@@ -8511,7 +8973,7 @@
                     <pic:cNvPicPr/>
                   </pic:nvPicPr>
                   <pic:blipFill rotWithShape="1">
-                    <a:blip r:embed="rId18"/>
+                    <a:blip r:embed="rId19"/>
                     <a:srcRect t="1608"/>
                     <a:stretch/>
                   </pic:blipFill>
@@ -8585,7 +9047,7 @@
                     <pic:cNvPicPr/>
                   </pic:nvPicPr>
                   <pic:blipFill rotWithShape="1">
-                    <a:blip r:embed="rId19"/>
+                    <a:blip r:embed="rId20"/>
                     <a:srcRect l="1113" t="1026" b="-1"/>
                     <a:stretch/>
                   </pic:blipFill>
@@ -8705,7 +9167,7 @@
                     <pic:cNvPicPr/>
                   </pic:nvPicPr>
                   <pic:blipFill>
-                    <a:blip r:embed="rId20"/>
+                    <a:blip r:embed="rId21"/>
                     <a:stretch>
                       <a:fillRect/>
                     </a:stretch>
@@ -8778,7 +9240,7 @@
                     <pic:cNvPicPr/>
                   </pic:nvPicPr>
                   <pic:blipFill rotWithShape="1">
-                    <a:blip r:embed="rId21"/>
+                    <a:blip r:embed="rId22"/>
                     <a:srcRect l="622"/>
                     <a:stretch/>
                   </pic:blipFill>
@@ -8860,7 +9322,7 @@
                     <pic:cNvPicPr/>
                   </pic:nvPicPr>
                   <pic:blipFill rotWithShape="1">
-                    <a:blip r:embed="rId22"/>
+                    <a:blip r:embed="rId23"/>
                     <a:srcRect l="590" t="1033"/>
                     <a:stretch/>
                   </pic:blipFill>
@@ -9024,7 +9486,7 @@
                     <pic:cNvPicPr/>
                   </pic:nvPicPr>
                   <pic:blipFill rotWithShape="1">
-                    <a:blip r:embed="rId23"/>
+                    <a:blip r:embed="rId24"/>
                     <a:srcRect l="636" t="715" r="1"/>
                     <a:stretch/>
                   </pic:blipFill>
@@ -9140,7 +9602,7 @@
                     <pic:cNvPicPr/>
                   </pic:nvPicPr>
                   <pic:blipFill rotWithShape="1">
-                    <a:blip r:embed="rId24"/>
+                    <a:blip r:embed="rId25"/>
                     <a:srcRect t="625" r="438" b="1"/>
                     <a:stretch/>
                   </pic:blipFill>
@@ -9227,7 +9689,7 @@
                     <pic:cNvPicPr/>
                   </pic:nvPicPr>
                   <pic:blipFill rotWithShape="1">
-                    <a:blip r:embed="rId25"/>
+                    <a:blip r:embed="rId26"/>
                     <a:srcRect l="1010" t="770"/>
                     <a:stretch/>
                   </pic:blipFill>
@@ -9327,7 +9789,7 @@
                     <pic:cNvPicPr/>
                   </pic:nvPicPr>
                   <pic:blipFill>
-                    <a:blip r:embed="rId26"/>
+                    <a:blip r:embed="rId27"/>
                     <a:stretch>
                       <a:fillRect/>
                     </a:stretch>
@@ -9406,7 +9868,7 @@
                     <pic:cNvPicPr/>
                   </pic:nvPicPr>
                   <pic:blipFill rotWithShape="1">
-                    <a:blip r:embed="rId27"/>
+                    <a:blip r:embed="rId28"/>
                     <a:srcRect t="622" r="464" b="693"/>
                     <a:stretch/>
                   </pic:blipFill>
@@ -9988,7 +10450,7 @@
         <w:pStyle w:val="a2"/>
         <w:ind w:firstLine="0"/>
       </w:pPr>
-      <w:hyperlink r:id="rId28" w:history="1">
+      <w:hyperlink r:id="rId29" w:history="1">
         <w:r>
           <w:rPr>
             <w:rStyle w:val="af"/>
@@ -21701,8 +22163,8 @@
       </w:pPr>
     </w:p>
     <w:sectPr>
-      <w:footerReference w:type="default" r:id="rId29"/>
-      <w:footerReference w:type="first" r:id="rId30"/>
+      <w:footerReference w:type="default" r:id="rId30"/>
+      <w:footerReference w:type="first" r:id="rId31"/>
       <w:pgSz w:w="11906" w:h="16838"/>
       <w:pgMar w:top="1134" w:right="851" w:bottom="1134" w:left="1701" w:header="709" w:footer="709" w:gutter="0"/>
       <w:pgNumType w:start="4"/>
@@ -21769,7 +22231,7 @@
         <w:noProof/>
         <w:lang w:val="ru-RU"/>
       </w:rPr>
-      <w:t>26</w:t>
+      <w:t>18</w:t>
     </w:r>
     <w:r>
       <w:fldChar w:fldCharType="end"/>
@@ -24319,7 +24781,7 @@
 </file>
 
 <file path=customXml/itemProps1.xml><?xml version="1.0" encoding="utf-8"?>
-<ds:datastoreItem xmlns:ds="http://schemas.openxmlformats.org/officeDocument/2006/customXml" ds:itemID="{0FB6133D-F1A7-4021-9722-023097AAFF1B}">
+<ds:datastoreItem xmlns:ds="http://schemas.openxmlformats.org/officeDocument/2006/customXml" ds:itemID="{B23BD0D1-8AF3-41F3-95E5-B3558E728E67}">
   <ds:schemaRefs>
     <ds:schemaRef ds:uri="http://schemas.openxmlformats.org/officeDocument/2006/bibliography"/>
   </ds:schemaRefs>

</xml_diff>